<commit_message>
[Update] The Complete 2023 Software Testing Bootcamp.docx
</commit_message>
<xml_diff>
--- a/The Complete 2023 Software Testing Bootcamp.docx
+++ b/The Complete 2023 Software Testing Bootcamp.docx
@@ -125,9 +125,9 @@
           <w:noProof/>
         </w:rPr>
         <w:drawing>
-          <wp:inline distT="0" distB="0" distL="0" distR="0" wp14:anchorId="29FDB1BB" wp14:editId="20E424E8">
-            <wp:extent cx="2880360" cy="2490575"/>
-            <wp:effectExtent l="0" t="0" r="0" b="5080"/>
+          <wp:inline distT="0" distB="0" distL="0" distR="0" wp14:anchorId="29FDB1BB" wp14:editId="01976D3D">
+            <wp:extent cx="3154680" cy="2727772"/>
+            <wp:effectExtent l="0" t="0" r="7620" b="0"/>
             <wp:docPr id="1" name="Resim 1"/>
             <wp:cNvGraphicFramePr>
               <a:graphicFrameLocks xmlns:a="http://schemas.openxmlformats.org/drawingml/2006/main" noChangeAspect="1"/>
@@ -148,7 +148,7 @@
                   <pic:spPr>
                     <a:xfrm>
                       <a:off x="0" y="0"/>
-                      <a:ext cx="2884350" cy="2494025"/>
+                      <a:ext cx="3161139" cy="2733357"/>
                     </a:xfrm>
                     <a:prstGeom prst="rect">
                       <a:avLst/>
@@ -179,9 +179,9 @@
           <w:noProof/>
         </w:rPr>
         <w:drawing>
-          <wp:inline distT="0" distB="0" distL="0" distR="0" wp14:anchorId="3AB9AD6D" wp14:editId="15C0A98C">
-            <wp:extent cx="2895600" cy="2142607"/>
-            <wp:effectExtent l="0" t="0" r="0" b="0"/>
+          <wp:inline distT="0" distB="0" distL="0" distR="0" wp14:anchorId="3AB9AD6D" wp14:editId="52B06F1C">
+            <wp:extent cx="3177540" cy="2351229"/>
+            <wp:effectExtent l="0" t="0" r="3810" b="0"/>
             <wp:docPr id="5" name="Resim 5"/>
             <wp:cNvGraphicFramePr>
               <a:graphicFrameLocks xmlns:a="http://schemas.openxmlformats.org/drawingml/2006/main" noChangeAspect="1"/>
@@ -202,7 +202,7 @@
                   <pic:spPr>
                     <a:xfrm>
                       <a:off x="0" y="0"/>
-                      <a:ext cx="2903778" cy="2148658"/>
+                      <a:ext cx="3188079" cy="2359028"/>
                     </a:xfrm>
                     <a:prstGeom prst="rect">
                       <a:avLst/>
@@ -267,17 +267,13 @@
       </w:r>
     </w:p>
     <w:p/>
-    <w:p/>
-    <w:p/>
-    <w:p/>
-    <w:p/>
-    <w:p/>
-    <w:p>
-      <w:r>
-        <w:rPr>
-          <w:b/>
-          <w:bCs/>
-        </w:rPr>
+    <w:p>
+      <w:r>
+        <w:rPr>
+          <w:b/>
+          <w:bCs/>
+        </w:rPr>
+        <w:lastRenderedPageBreak/>
         <w:t>1.1</w:t>
       </w:r>
       <w:r>
@@ -291,7 +287,15 @@
         <w:t xml:space="preserve"> </w:t>
       </w:r>
       <w:r>
-        <w:t>Şelale (Waterfall) geliştirme:</w:t>
+        <w:t>Şelale (</w:t>
+      </w:r>
+      <w:proofErr w:type="spellStart"/>
+      <w:r>
+        <w:t>Waterfall</w:t>
+      </w:r>
+      <w:proofErr w:type="spellEnd"/>
+      <w:r>
+        <w:t>) geliştirme:</w:t>
       </w:r>
     </w:p>
     <w:p>
@@ -300,9 +304,9 @@
           <w:noProof/>
         </w:rPr>
         <w:drawing>
-          <wp:inline distT="0" distB="0" distL="0" distR="0" wp14:anchorId="3F4C1A5F" wp14:editId="53AB8379">
-            <wp:extent cx="1157036" cy="2537460"/>
-            <wp:effectExtent l="0" t="0" r="5080" b="0"/>
+          <wp:inline distT="0" distB="0" distL="0" distR="0" wp14:anchorId="3F4C1A5F" wp14:editId="3E466C6B">
+            <wp:extent cx="1264920" cy="2774057"/>
+            <wp:effectExtent l="0" t="0" r="0" b="7620"/>
             <wp:docPr id="2" name="Resim 2"/>
             <wp:cNvGraphicFramePr>
               <a:graphicFrameLocks xmlns:a="http://schemas.openxmlformats.org/drawingml/2006/main" noChangeAspect="1"/>
@@ -323,7 +327,7 @@
                   <pic:spPr>
                     <a:xfrm>
                       <a:off x="0" y="0"/>
-                      <a:ext cx="1159885" cy="2543708"/>
+                      <a:ext cx="1269301" cy="2783664"/>
                     </a:xfrm>
                     <a:prstGeom prst="rect">
                       <a:avLst/>
@@ -396,9 +400,9 @@
           <w:noProof/>
         </w:rPr>
         <w:drawing>
-          <wp:inline distT="0" distB="0" distL="0" distR="0" wp14:anchorId="0E721FA7" wp14:editId="190A24FD">
-            <wp:extent cx="3596640" cy="2004188"/>
-            <wp:effectExtent l="0" t="0" r="3810" b="0"/>
+          <wp:inline distT="0" distB="0" distL="0" distR="0" wp14:anchorId="0E721FA7" wp14:editId="60348E4F">
+            <wp:extent cx="4033996" cy="2247900"/>
+            <wp:effectExtent l="0" t="0" r="5080" b="0"/>
             <wp:docPr id="4" name="Resim 4" descr="metin içeren bir resim&#10;&#10;Açıklama otomatik olarak oluşturuldu"/>
             <wp:cNvGraphicFramePr>
               <a:graphicFrameLocks xmlns:a="http://schemas.openxmlformats.org/drawingml/2006/main" noChangeAspect="1"/>
@@ -419,7 +423,7 @@
                   <pic:spPr>
                     <a:xfrm>
                       <a:off x="0" y="0"/>
-                      <a:ext cx="3619852" cy="2017123"/>
+                      <a:ext cx="4063826" cy="2264522"/>
                     </a:xfrm>
                     <a:prstGeom prst="rect">
                       <a:avLst/>
@@ -587,10 +591,13 @@
     </w:p>
     <w:p>
       <w:r>
+        <w:rPr>
+          <w:noProof/>
+        </w:rPr>
         <w:drawing>
-          <wp:inline distT="0" distB="0" distL="0" distR="0" wp14:anchorId="6787C3E6" wp14:editId="787E2E23">
-            <wp:extent cx="3134990" cy="2255520"/>
-            <wp:effectExtent l="0" t="0" r="8890" b="0"/>
+          <wp:inline distT="0" distB="0" distL="0" distR="0" wp14:anchorId="6787C3E6" wp14:editId="455B7611">
+            <wp:extent cx="3685733" cy="2651760"/>
+            <wp:effectExtent l="0" t="0" r="0" b="0"/>
             <wp:docPr id="6" name="Resim 6" descr="metin, farklı içeren bir resim&#10;&#10;Açıklama otomatik olarak oluşturuldu"/>
             <wp:cNvGraphicFramePr>
               <a:graphicFrameLocks xmlns:a="http://schemas.openxmlformats.org/drawingml/2006/main" noChangeAspect="1"/>
@@ -611,7 +618,7 @@
                   <pic:spPr>
                     <a:xfrm>
                       <a:off x="0" y="0"/>
-                      <a:ext cx="3142930" cy="2261232"/>
+                      <a:ext cx="3699384" cy="2661581"/>
                     </a:xfrm>
                     <a:prstGeom prst="rect">
                       <a:avLst/>
@@ -773,6 +780,138 @@
           <w:t>SCRUM NEDİR?. Zaman içerisinde projelerin daha büyük ... - Medium</w:t>
         </w:r>
       </w:hyperlink>
+      <w:r>
+        <w:rPr>
+          <w:rStyle w:val="Kpr"/>
+          <w:rFonts w:eastAsia="Times New Roman"/>
+        </w:rPr>
+        <w:br/>
+      </w:r>
+      <w:r>
+        <w:rPr>
+          <w:b/>
+          <w:bCs/>
+          <w:i/>
+          <w:iCs/>
+          <w:color w:val="FF0000"/>
+          <w:u w:val="single"/>
+        </w:rPr>
+        <w:t>N</w:t>
+      </w:r>
+      <w:r>
+        <w:rPr>
+          <w:b/>
+          <w:bCs/>
+          <w:i/>
+          <w:iCs/>
+          <w:color w:val="FF0000"/>
+          <w:u w:val="single"/>
+        </w:rPr>
+        <w:t>OT</w:t>
+      </w:r>
+      <w:r>
+        <w:rPr>
+          <w:b/>
+          <w:bCs/>
+          <w:i/>
+          <w:iCs/>
+          <w:color w:val="FF0000"/>
+          <w:u w:val="single"/>
+        </w:rPr>
+        <w:t>:</w:t>
+      </w:r>
+      <w:r>
+        <w:rPr>
+          <w:rStyle w:val="Kpr"/>
+          <w:rFonts w:eastAsia="Times New Roman"/>
+          <w:color w:val="FF0000"/>
+          <w:u w:val="none"/>
+        </w:rPr>
+        <w:t xml:space="preserve"> </w:t>
+      </w:r>
+      <w:r>
+        <w:rPr>
+          <w:rStyle w:val="Kpr"/>
+          <w:rFonts w:eastAsia="Times New Roman"/>
+          <w:color w:val="auto"/>
+          <w:u w:val="none"/>
+        </w:rPr>
+        <w:t>Scrum nedir video anlatım</w:t>
+      </w:r>
+      <w:r>
+        <w:rPr>
+          <w:rStyle w:val="Kpr"/>
+          <w:rFonts w:eastAsia="Times New Roman"/>
+          <w:color w:val="auto"/>
+        </w:rPr>
+        <w:t xml:space="preserve"> </w:t>
+      </w:r>
+      <w:r>
+        <w:rPr>
+          <w:rStyle w:val="Kpr"/>
+          <w:rFonts w:eastAsia="Times New Roman"/>
+          <w:color w:val="auto"/>
+        </w:rPr>
+        <w:sym w:font="Wingdings" w:char="F0E0"/>
+      </w:r>
+      <w:r>
+        <w:rPr>
+          <w:rStyle w:val="Kpr"/>
+          <w:rFonts w:eastAsia="Times New Roman"/>
+          <w:color w:val="auto"/>
+        </w:rPr>
+        <w:t xml:space="preserve"> </w:t>
+      </w:r>
+      <w:hyperlink r:id="rId12" w:history="1">
+        <w:proofErr w:type="spellStart"/>
+        <w:r>
+          <w:rPr>
+            <w:rStyle w:val="Kpr"/>
+            <w:rFonts w:eastAsia="Times New Roman"/>
+          </w:rPr>
+          <w:t>Introduction</w:t>
+        </w:r>
+        <w:proofErr w:type="spellEnd"/>
+        <w:r>
+          <w:rPr>
+            <w:rStyle w:val="Kpr"/>
+            <w:rFonts w:eastAsia="Times New Roman"/>
+          </w:rPr>
+          <w:t xml:space="preserve"> </w:t>
+        </w:r>
+        <w:proofErr w:type="spellStart"/>
+        <w:r>
+          <w:rPr>
+            <w:rStyle w:val="Kpr"/>
+            <w:rFonts w:eastAsia="Times New Roman"/>
+          </w:rPr>
+          <w:t>to</w:t>
+        </w:r>
+        <w:proofErr w:type="spellEnd"/>
+        <w:r>
+          <w:rPr>
+            <w:rStyle w:val="Kpr"/>
+            <w:rFonts w:eastAsia="Times New Roman"/>
+          </w:rPr>
+          <w:t xml:space="preserve"> Scrum - 7 </w:t>
+        </w:r>
+        <w:proofErr w:type="spellStart"/>
+        <w:r>
+          <w:rPr>
+            <w:rStyle w:val="Kpr"/>
+            <w:rFonts w:eastAsia="Times New Roman"/>
+          </w:rPr>
+          <w:t>Minutes</w:t>
+        </w:r>
+        <w:proofErr w:type="spellEnd"/>
+        <w:r>
+          <w:rPr>
+            <w:rStyle w:val="Kpr"/>
+            <w:rFonts w:eastAsia="Times New Roman"/>
+          </w:rPr>
+          <w:t xml:space="preserve"> - YouTube</w:t>
+        </w:r>
+      </w:hyperlink>
     </w:p>
     <w:p>
       <w:pPr>
@@ -877,13 +1016,7 @@
         <w:t>ereksinimleri gözden geçirebiliriz</w:t>
       </w:r>
       <w:r>
-        <w:t>, tasarımı gözden geçirebiliriz, k</w:t>
-      </w:r>
-      <w:r>
-        <w:t>odumuzu gözden geçirebiliriz</w:t>
-      </w:r>
-      <w:r>
-        <w:t xml:space="preserve"> kısacası her türlü gözden geçirmeyi yapabiliriz</w:t>
+        <w:t>, tasarımı gözden geçirebiliriz, kodumuzu gözden geçirebiliriz kısacası her türlü gözden geçirmeyi yapabiliriz</w:t>
       </w:r>
       <w:r>
         <w:t>.</w:t>
@@ -891,141 +1024,14 @@
     </w:p>
     <w:p>
       <w:r>
+        <w:rPr>
+          <w:noProof/>
+        </w:rPr>
         <w:drawing>
-          <wp:inline distT="0" distB="0" distL="0" distR="0" wp14:anchorId="700F0148" wp14:editId="71DC241A">
-            <wp:extent cx="2003941" cy="1798320"/>
-            <wp:effectExtent l="0" t="0" r="0" b="0"/>
+          <wp:inline distT="0" distB="0" distL="0" distR="0" wp14:anchorId="700F0148" wp14:editId="13C1C180">
+            <wp:extent cx="2088855" cy="1874520"/>
+            <wp:effectExtent l="0" t="0" r="6985" b="0"/>
             <wp:docPr id="7" name="Resim 7"/>
-            <wp:cNvGraphicFramePr>
-              <a:graphicFrameLocks xmlns:a="http://schemas.openxmlformats.org/drawingml/2006/main" noChangeAspect="1"/>
-            </wp:cNvGraphicFramePr>
-            <a:graphic xmlns:a="http://schemas.openxmlformats.org/drawingml/2006/main">
-              <a:graphicData uri="http://schemas.openxmlformats.org/drawingml/2006/picture">
-                <pic:pic xmlns:pic="http://schemas.openxmlformats.org/drawingml/2006/picture">
-                  <pic:nvPicPr>
-                    <pic:cNvPr id="1" name=""/>
-                    <pic:cNvPicPr/>
-                  </pic:nvPicPr>
-                  <pic:blipFill>
-                    <a:blip r:embed="rId12"/>
-                    <a:stretch>
-                      <a:fillRect/>
-                    </a:stretch>
-                  </pic:blipFill>
-                  <pic:spPr>
-                    <a:xfrm>
-                      <a:off x="0" y="0"/>
-                      <a:ext cx="2009799" cy="1803576"/>
-                    </a:xfrm>
-                    <a:prstGeom prst="rect">
-                      <a:avLst/>
-                    </a:prstGeom>
-                  </pic:spPr>
-                </pic:pic>
-              </a:graphicData>
-            </a:graphic>
-          </wp:inline>
-        </w:drawing>
-      </w:r>
-    </w:p>
-    <w:p>
-      <w:r>
-        <w:lastRenderedPageBreak/>
-        <w:sym w:font="Wingdings" w:char="F0E8"/>
-      </w:r>
-      <w:r>
-        <w:t xml:space="preserve"> </w:t>
-      </w:r>
-      <w:r>
-        <w:t>Ayrıca y</w:t>
-      </w:r>
-      <w:r>
-        <w:t>azılım testi</w:t>
-      </w:r>
-      <w:r>
-        <w:t>,</w:t>
-      </w:r>
-      <w:r>
-        <w:t xml:space="preserve"> </w:t>
-      </w:r>
-      <w:r>
-        <w:t>D</w:t>
-      </w:r>
-      <w:r>
-        <w:t>oğrulama (</w:t>
-      </w:r>
-      <w:r>
-        <w:rPr>
-          <w:b/>
-          <w:bCs/>
-        </w:rPr>
-        <w:t>Validation</w:t>
-      </w:r>
-      <w:r>
-        <w:t xml:space="preserve">) ve </w:t>
-      </w:r>
-      <w:r>
-        <w:t>O</w:t>
-      </w:r>
-      <w:r>
-        <w:t>naylama (</w:t>
-      </w:r>
-      <w:r>
-        <w:rPr>
-          <w:b/>
-          <w:bCs/>
-        </w:rPr>
-        <w:t>Verification</w:t>
-      </w:r>
-      <w:r>
-        <w:t>)</w:t>
-      </w:r>
-      <w:r>
-        <w:t xml:space="preserve"> olarak 2 kısma ayrılabilir.</w:t>
-      </w:r>
-      <w:r>
-        <w:t xml:space="preserve"> Doğrulama </w:t>
-      </w:r>
-      <w:r>
-        <w:t>(</w:t>
-      </w:r>
-      <w:r>
-        <w:rPr>
-          <w:b/>
-          <w:bCs/>
-        </w:rPr>
-        <w:t>Validation</w:t>
-      </w:r>
-      <w:r>
-        <w:t xml:space="preserve">) </w:t>
-      </w:r>
-      <w:r>
-        <w:t>doğru ürünü oluşturduğumuz anlamına gelir.</w:t>
-      </w:r>
-      <w:r>
-        <w:t xml:space="preserve"> Kullanıcı bu ürünü kullandığında memnun olacak.</w:t>
-      </w:r>
-      <w:r>
-        <w:t xml:space="preserve"> Onaylama (</w:t>
-      </w:r>
-      <w:r>
-        <w:rPr>
-          <w:b/>
-          <w:bCs/>
-        </w:rPr>
-        <w:t>Verification</w:t>
-      </w:r>
-      <w:r>
-        <w:t>) ürünü doğru bir şekilde oluşturduğumuz anlamına gelir.</w:t>
-      </w:r>
-    </w:p>
-    <w:p>
-      <w:r>
-        <w:drawing>
-          <wp:inline distT="0" distB="0" distL="0" distR="0" wp14:anchorId="2DA8ED49" wp14:editId="605B03FA">
-            <wp:extent cx="2071931" cy="1805940"/>
-            <wp:effectExtent l="0" t="0" r="5080" b="3810"/>
-            <wp:docPr id="8" name="Resim 8"/>
             <wp:cNvGraphicFramePr>
               <a:graphicFrameLocks xmlns:a="http://schemas.openxmlformats.org/drawingml/2006/main" noChangeAspect="1"/>
             </wp:cNvGraphicFramePr>
@@ -1045,7 +1051,318 @@
                   <pic:spPr>
                     <a:xfrm>
                       <a:off x="0" y="0"/>
-                      <a:ext cx="2075969" cy="1809460"/>
+                      <a:ext cx="2101007" cy="1885425"/>
+                    </a:xfrm>
+                    <a:prstGeom prst="rect">
+                      <a:avLst/>
+                    </a:prstGeom>
+                  </pic:spPr>
+                </pic:pic>
+              </a:graphicData>
+            </a:graphic>
+          </wp:inline>
+        </w:drawing>
+      </w:r>
+    </w:p>
+    <w:p>
+      <w:r>
+        <w:lastRenderedPageBreak/>
+        <w:sym w:font="Wingdings" w:char="F0E8"/>
+      </w:r>
+      <w:r>
+        <w:t xml:space="preserve"> </w:t>
+      </w:r>
+      <w:r>
+        <w:t>Ayrıca y</w:t>
+      </w:r>
+      <w:r>
+        <w:t>azılım testi</w:t>
+      </w:r>
+      <w:r>
+        <w:t>,</w:t>
+      </w:r>
+      <w:r>
+        <w:t xml:space="preserve"> </w:t>
+      </w:r>
+      <w:r>
+        <w:t>D</w:t>
+      </w:r>
+      <w:r>
+        <w:t>oğrulama (</w:t>
+      </w:r>
+      <w:r>
+        <w:rPr>
+          <w:b/>
+          <w:bCs/>
+        </w:rPr>
+        <w:t>Validation</w:t>
+      </w:r>
+      <w:r>
+        <w:t xml:space="preserve">) ve </w:t>
+      </w:r>
+      <w:r>
+        <w:t>O</w:t>
+      </w:r>
+      <w:r>
+        <w:t>naylama (</w:t>
+      </w:r>
+      <w:r>
+        <w:rPr>
+          <w:b/>
+          <w:bCs/>
+        </w:rPr>
+        <w:t>Verification</w:t>
+      </w:r>
+      <w:r>
+        <w:t>)</w:t>
+      </w:r>
+      <w:r>
+        <w:t xml:space="preserve"> olarak 2 kısma ayrılabilir.</w:t>
+      </w:r>
+      <w:r>
+        <w:t xml:space="preserve"> Doğrulama </w:t>
+      </w:r>
+      <w:r>
+        <w:t>(</w:t>
+      </w:r>
+      <w:r>
+        <w:rPr>
+          <w:b/>
+          <w:bCs/>
+        </w:rPr>
+        <w:t>Validation</w:t>
+      </w:r>
+      <w:r>
+        <w:t xml:space="preserve">) </w:t>
+      </w:r>
+      <w:r>
+        <w:t>doğru ürünü oluşturduğumuz anlamına gelir.</w:t>
+      </w:r>
+      <w:r>
+        <w:t xml:space="preserve"> Kullanıcı bu ürünü kullandığında memnun olacak.</w:t>
+      </w:r>
+      <w:r>
+        <w:t xml:space="preserve"> Onaylama (</w:t>
+      </w:r>
+      <w:r>
+        <w:rPr>
+          <w:b/>
+          <w:bCs/>
+        </w:rPr>
+        <w:t>Verification</w:t>
+      </w:r>
+      <w:r>
+        <w:t>) ürünü doğru bir şekilde oluşturduğumuz anlamına gelir.</w:t>
+      </w:r>
+    </w:p>
+    <w:p>
+      <w:r>
+        <w:rPr>
+          <w:noProof/>
+        </w:rPr>
+        <w:drawing>
+          <wp:inline distT="0" distB="0" distL="0" distR="0" wp14:anchorId="2DA8ED49" wp14:editId="3A76944F">
+            <wp:extent cx="2229292" cy="1943100"/>
+            <wp:effectExtent l="0" t="0" r="0" b="0"/>
+            <wp:docPr id="8" name="Resim 8"/>
+            <wp:cNvGraphicFramePr>
+              <a:graphicFrameLocks xmlns:a="http://schemas.openxmlformats.org/drawingml/2006/main" noChangeAspect="1"/>
+            </wp:cNvGraphicFramePr>
+            <a:graphic xmlns:a="http://schemas.openxmlformats.org/drawingml/2006/main">
+              <a:graphicData uri="http://schemas.openxmlformats.org/drawingml/2006/picture">
+                <pic:pic xmlns:pic="http://schemas.openxmlformats.org/drawingml/2006/picture">
+                  <pic:nvPicPr>
+                    <pic:cNvPr id="1" name=""/>
+                    <pic:cNvPicPr/>
+                  </pic:nvPicPr>
+                  <pic:blipFill>
+                    <a:blip r:embed="rId14"/>
+                    <a:stretch>
+                      <a:fillRect/>
+                    </a:stretch>
+                  </pic:blipFill>
+                  <pic:spPr>
+                    <a:xfrm>
+                      <a:off x="0" y="0"/>
+                      <a:ext cx="2240102" cy="1952522"/>
+                    </a:xfrm>
+                    <a:prstGeom prst="rect">
+                      <a:avLst/>
+                    </a:prstGeom>
+                  </pic:spPr>
+                </pic:pic>
+              </a:graphicData>
+            </a:graphic>
+          </wp:inline>
+        </w:drawing>
+      </w:r>
+    </w:p>
+    <w:p>
+      <w:r>
+        <w:sym w:font="Wingdings" w:char="F0E0"/>
+      </w:r>
+      <w:r>
+        <w:t xml:space="preserve"> Test süreci, yazılımı test etmek için uyguladığımız adımlardır.</w:t>
+      </w:r>
+      <w:r>
+        <w:t xml:space="preserve"> Test süreci 3 adıma ayrılır. Plan(Planlama), Design(Tasarım) ve Execution(</w:t>
+      </w:r>
+      <w:r>
+        <w:t>Yürütme</w:t>
+      </w:r>
+      <w:r>
+        <w:t>)</w:t>
+      </w:r>
+      <w:r>
+        <w:t>.</w:t>
+      </w:r>
+      <w:r>
+        <w:t xml:space="preserve"> Yazılım testi için tek bir evrensel test </w:t>
+      </w:r>
+      <w:r>
+        <w:t>süreci</w:t>
+      </w:r>
+      <w:r>
+        <w:t xml:space="preserve"> yoktur.</w:t>
+      </w:r>
+    </w:p>
+    <w:p>
+      <w:r>
+        <w:drawing>
+          <wp:inline distT="0" distB="0" distL="0" distR="0" wp14:anchorId="418A92CE" wp14:editId="4A6000DC">
+            <wp:extent cx="3362524" cy="1691640"/>
+            <wp:effectExtent l="0" t="0" r="9525" b="3810"/>
+            <wp:docPr id="3" name="Resim 3" descr="diyagram içeren bir resim&#10;&#10;Açıklama otomatik olarak oluşturuldu"/>
+            <wp:cNvGraphicFramePr>
+              <a:graphicFrameLocks xmlns:a="http://schemas.openxmlformats.org/drawingml/2006/main" noChangeAspect="1"/>
+            </wp:cNvGraphicFramePr>
+            <a:graphic xmlns:a="http://schemas.openxmlformats.org/drawingml/2006/main">
+              <a:graphicData uri="http://schemas.openxmlformats.org/drawingml/2006/picture">
+                <pic:pic xmlns:pic="http://schemas.openxmlformats.org/drawingml/2006/picture">
+                  <pic:nvPicPr>
+                    <pic:cNvPr id="3" name="Resim 3" descr="diyagram içeren bir resim&#10;&#10;Açıklama otomatik olarak oluşturuldu"/>
+                    <pic:cNvPicPr/>
+                  </pic:nvPicPr>
+                  <pic:blipFill>
+                    <a:blip r:embed="rId15"/>
+                    <a:stretch>
+                      <a:fillRect/>
+                    </a:stretch>
+                  </pic:blipFill>
+                  <pic:spPr>
+                    <a:xfrm>
+                      <a:off x="0" y="0"/>
+                      <a:ext cx="3366491" cy="1693636"/>
+                    </a:xfrm>
+                    <a:prstGeom prst="rect">
+                      <a:avLst/>
+                    </a:prstGeom>
+                  </pic:spPr>
+                </pic:pic>
+              </a:graphicData>
+            </a:graphic>
+          </wp:inline>
+        </w:drawing>
+      </w:r>
+    </w:p>
+    <w:p>
+      <w:r>
+        <w:sym w:font="Wingdings" w:char="F0E0"/>
+      </w:r>
+      <w:r>
+        <w:t xml:space="preserve"> </w:t>
+      </w:r>
+      <w:r>
+        <w:t>2018</w:t>
+      </w:r>
+      <w:r>
+        <w:t xml:space="preserve"> ISTQB müfredatına göre test süreci 7 faaliyetten oluşur. </w:t>
+      </w:r>
+      <w:r>
+        <w:t xml:space="preserve">İlk olarak test planımızı yazarız. Daha sonra projede ilerlerken, ilerlememizi </w:t>
+      </w:r>
+      <w:r>
+        <w:t>izlemeye başlarız.</w:t>
+      </w:r>
+      <w:r>
+        <w:t xml:space="preserve"> Gerçek ilerlememizi</w:t>
+      </w:r>
+      <w:r>
+        <w:t>,</w:t>
+      </w:r>
+      <w:r>
+        <w:t xml:space="preserve"> plan</w:t>
+      </w:r>
+      <w:r>
+        <w:t xml:space="preserve">lama aşamasında yazdığımız beklenen </w:t>
+      </w:r>
+      <w:r>
+        <w:t>ilerleme ile karşılaştırırız.</w:t>
+      </w:r>
+      <w:r>
+        <w:t xml:space="preserve"> Eğer bir fark var ise Control(Kontrol) faaliyetlerini gerçekleştiririz.</w:t>
+      </w:r>
+      <w:r>
+        <w:t xml:space="preserve"> Daha sonra gereksinimlerimizi okuyarak, analiz ed</w:t>
+      </w:r>
+      <w:r>
+        <w:t>eriz</w:t>
+      </w:r>
+      <w:r>
+        <w:t>.</w:t>
+      </w:r>
+      <w:r>
+        <w:t xml:space="preserve"> Bu aşamadan sonra test senaryoları yazmaya başlarız.</w:t>
+      </w:r>
+      <w:r>
+        <w:t xml:space="preserve"> Bir sonraki adımda ise testlerimizi uygulamaya başlarız. </w:t>
+      </w:r>
+      <w:r>
+        <w:t>Daha sonra</w:t>
+      </w:r>
+      <w:r>
+        <w:t xml:space="preserve"> </w:t>
+      </w:r>
+      <w:r>
+        <w:t xml:space="preserve">farklı platformlarda testleri yürütürüz, hataları buluruz, </w:t>
+      </w:r>
+      <w:r>
+        <w:t>sonuçları raporlarız, yeniden test ederiz ve regresyon testleri gerçekleştiririz</w:t>
+      </w:r>
+      <w:r>
+        <w:t>. En son adımda ise test işlemini tamamlarız</w:t>
+      </w:r>
+      <w:r>
+        <w:t>, test ilerleme raporları ve test özet raporları yazarız.</w:t>
+      </w:r>
+    </w:p>
+    <w:p>
+      <w:r>
+        <w:drawing>
+          <wp:inline distT="0" distB="0" distL="0" distR="0" wp14:anchorId="6536B27D" wp14:editId="0AA399E0">
+            <wp:extent cx="4122420" cy="2074388"/>
+            <wp:effectExtent l="0" t="0" r="0" b="2540"/>
+            <wp:docPr id="9" name="Resim 9" descr="dikdörtgen içeren bir resim&#10;&#10;Açıklama otomatik olarak oluşturuldu"/>
+            <wp:cNvGraphicFramePr>
+              <a:graphicFrameLocks xmlns:a="http://schemas.openxmlformats.org/drawingml/2006/main" noChangeAspect="1"/>
+            </wp:cNvGraphicFramePr>
+            <a:graphic xmlns:a="http://schemas.openxmlformats.org/drawingml/2006/main">
+              <a:graphicData uri="http://schemas.openxmlformats.org/drawingml/2006/picture">
+                <pic:pic xmlns:pic="http://schemas.openxmlformats.org/drawingml/2006/picture">
+                  <pic:nvPicPr>
+                    <pic:cNvPr id="9" name="Resim 9" descr="dikdörtgen içeren bir resim&#10;&#10;Açıklama otomatik olarak oluşturuldu"/>
+                    <pic:cNvPicPr/>
+                  </pic:nvPicPr>
+                  <pic:blipFill>
+                    <a:blip r:embed="rId16"/>
+                    <a:stretch>
+                      <a:fillRect/>
+                    </a:stretch>
+                  </pic:blipFill>
+                  <pic:spPr>
+                    <a:xfrm>
+                      <a:off x="0" y="0"/>
+                      <a:ext cx="4126352" cy="2076366"/>
                     </a:xfrm>
                     <a:prstGeom prst="rect">
                       <a:avLst/>
@@ -1707,7 +2024,6 @@
   <w:style w:type="character" w:default="1" w:styleId="VarsaylanParagrafYazTipi">
     <w:name w:val="Default Paragraph Font"/>
     <w:uiPriority w:val="1"/>
-    <w:semiHidden/>
     <w:unhideWhenUsed/>
   </w:style>
   <w:style w:type="table" w:default="1" w:styleId="NormalTablo">

</xml_diff>

<commit_message>
Update The Complete 2023 Software Testing Bootcamp.docx
</commit_message>
<xml_diff>
--- a/The Complete 2023 Software Testing Bootcamp.docx
+++ b/The Complete 2023 Software Testing Bootcamp.docx
@@ -777,8 +777,17 @@
             <w:rStyle w:val="Kpr"/>
             <w:rFonts w:eastAsia="Times New Roman"/>
           </w:rPr>
-          <w:t>SCRUM NEDİR?. Zaman içerisinde projelerin daha büyük ... - Medium</w:t>
+          <w:t xml:space="preserve">SCRUM NEDİR?. Zaman içerisinde projelerin daha büyük ... - </w:t>
         </w:r>
+        <w:proofErr w:type="spellStart"/>
+        <w:r>
+          <w:rPr>
+            <w:rStyle w:val="Kpr"/>
+            <w:rFonts w:eastAsia="Times New Roman"/>
+          </w:rPr>
+          <w:t>Medium</w:t>
+        </w:r>
+        <w:proofErr w:type="spellEnd"/>
       </w:hyperlink>
       <w:r>
         <w:rPr>
@@ -829,6 +838,7 @@
         </w:rPr>
         <w:t xml:space="preserve"> </w:t>
       </w:r>
+      <w:proofErr w:type="spellStart"/>
       <w:r>
         <w:rPr>
           <w:rStyle w:val="Kpr"/>
@@ -836,7 +846,17 @@
           <w:color w:val="auto"/>
           <w:u w:val="none"/>
         </w:rPr>
-        <w:t>Scrum nedir video anlatım</w:t>
+        <w:t>Scrum</w:t>
+      </w:r>
+      <w:proofErr w:type="spellEnd"/>
+      <w:r>
+        <w:rPr>
+          <w:rStyle w:val="Kpr"/>
+          <w:rFonts w:eastAsia="Times New Roman"/>
+          <w:color w:val="auto"/>
+          <w:u w:val="none"/>
+        </w:rPr>
+        <w:t xml:space="preserve"> nedir video anlatım</w:t>
       </w:r>
       <w:r>
         <w:rPr>
@@ -893,7 +913,23 @@
             <w:rStyle w:val="Kpr"/>
             <w:rFonts w:eastAsia="Times New Roman"/>
           </w:rPr>
-          <w:t xml:space="preserve"> Scrum - 7 </w:t>
+          <w:t xml:space="preserve"> </w:t>
+        </w:r>
+        <w:proofErr w:type="spellStart"/>
+        <w:r>
+          <w:rPr>
+            <w:rStyle w:val="Kpr"/>
+            <w:rFonts w:eastAsia="Times New Roman"/>
+          </w:rPr>
+          <w:t>Scrum</w:t>
+        </w:r>
+        <w:proofErr w:type="spellEnd"/>
+        <w:r>
+          <w:rPr>
+            <w:rStyle w:val="Kpr"/>
+            <w:rFonts w:eastAsia="Times New Roman"/>
+          </w:rPr>
+          <w:t xml:space="preserve"> - 7 </w:t>
         </w:r>
         <w:proofErr w:type="spellStart"/>
         <w:r>
@@ -1228,6 +1264,9 @@
     </w:p>
     <w:p>
       <w:r>
+        <w:rPr>
+          <w:noProof/>
+        </w:rPr>
         <w:drawing>
           <wp:inline distT="0" distB="0" distL="0" distR="0" wp14:anchorId="418A92CE" wp14:editId="4A6000DC">
             <wp:extent cx="3362524" cy="1691640"/>
@@ -1270,60 +1309,54 @@
         <w:sym w:font="Wingdings" w:char="F0E0"/>
       </w:r>
       <w:r>
+        <w:t xml:space="preserve"> 2018 ISTQB müfredatına göre test süreci 7 faaliyetten oluşur. </w:t>
+      </w:r>
+      <w:r>
+        <w:t xml:space="preserve">İlk olarak test planımızı yazarız. Daha sonra projede ilerlerken, ilerlememizi </w:t>
+      </w:r>
+      <w:r>
+        <w:t>izlemeye başlarız.</w:t>
+      </w:r>
+      <w:r>
+        <w:t xml:space="preserve"> Gerçek ilerlememizi</w:t>
+      </w:r>
+      <w:r>
+        <w:t>,</w:t>
+      </w:r>
+      <w:r>
+        <w:t xml:space="preserve"> plan</w:t>
+      </w:r>
+      <w:r>
+        <w:t xml:space="preserve">lama aşamasında yazdığımız beklenen </w:t>
+      </w:r>
+      <w:r>
+        <w:t>ilerleme ile karşılaştırırız.</w:t>
+      </w:r>
+      <w:r>
+        <w:t xml:space="preserve"> Eğer bir fark var ise Control(Kontrol) faaliyetlerini gerçekleştiririz.</w:t>
+      </w:r>
+      <w:r>
+        <w:t xml:space="preserve"> Daha sonra gereksinimlerimizi okuyarak, analiz ed</w:t>
+      </w:r>
+      <w:r>
+        <w:t>eriz</w:t>
+      </w:r>
+      <w:r>
+        <w:t>.</w:t>
+      </w:r>
+      <w:r>
+        <w:t xml:space="preserve"> Bu aşamadan sonra test senaryoları yazmaya başlarız.</w:t>
+      </w:r>
+      <w:r>
+        <w:t xml:space="preserve"> Bir sonraki adımda ise testlerimizi uygulamaya başlarız. </w:t>
+      </w:r>
+      <w:r>
+        <w:t>Daha sonra</w:t>
+      </w:r>
+      <w:r>
         <w:t xml:space="preserve"> </w:t>
       </w:r>
       <w:r>
-        <w:t>2018</w:t>
-      </w:r>
-      <w:r>
-        <w:t xml:space="preserve"> ISTQB müfredatına göre test süreci 7 faaliyetten oluşur. </w:t>
-      </w:r>
-      <w:r>
-        <w:t xml:space="preserve">İlk olarak test planımızı yazarız. Daha sonra projede ilerlerken, ilerlememizi </w:t>
-      </w:r>
-      <w:r>
-        <w:t>izlemeye başlarız.</w:t>
-      </w:r>
-      <w:r>
-        <w:t xml:space="preserve"> Gerçek ilerlememizi</w:t>
-      </w:r>
-      <w:r>
-        <w:t>,</w:t>
-      </w:r>
-      <w:r>
-        <w:t xml:space="preserve"> plan</w:t>
-      </w:r>
-      <w:r>
-        <w:t xml:space="preserve">lama aşamasında yazdığımız beklenen </w:t>
-      </w:r>
-      <w:r>
-        <w:t>ilerleme ile karşılaştırırız.</w:t>
-      </w:r>
-      <w:r>
-        <w:t xml:space="preserve"> Eğer bir fark var ise Control(Kontrol) faaliyetlerini gerçekleştiririz.</w:t>
-      </w:r>
-      <w:r>
-        <w:t xml:space="preserve"> Daha sonra gereksinimlerimizi okuyarak, analiz ed</w:t>
-      </w:r>
-      <w:r>
-        <w:t>eriz</w:t>
-      </w:r>
-      <w:r>
-        <w:t>.</w:t>
-      </w:r>
-      <w:r>
-        <w:t xml:space="preserve"> Bu aşamadan sonra test senaryoları yazmaya başlarız.</w:t>
-      </w:r>
-      <w:r>
-        <w:t xml:space="preserve"> Bir sonraki adımda ise testlerimizi uygulamaya başlarız. </w:t>
-      </w:r>
-      <w:r>
-        <w:t>Daha sonra</w:t>
-      </w:r>
-      <w:r>
-        <w:t xml:space="preserve"> </w:t>
-      </w:r>
-      <w:r>
         <w:t xml:space="preserve">farklı platformlarda testleri yürütürüz, hataları buluruz, </w:t>
       </w:r>
       <w:r>
@@ -1337,7 +1370,15 @@
       </w:r>
     </w:p>
     <w:p>
-      <w:r>
+      <w:pPr>
+        <w:pBdr>
+          <w:bottom w:val="single" w:sz="6" w:space="1" w:color="auto"/>
+        </w:pBdr>
+      </w:pPr>
+      <w:r>
+        <w:rPr>
+          <w:noProof/>
+        </w:rPr>
         <w:drawing>
           <wp:inline distT="0" distB="0" distL="0" distR="0" wp14:anchorId="6536B27D" wp14:editId="0AA399E0">
             <wp:extent cx="4122420" cy="2074388"/>
@@ -1374,6 +1415,413 @@
           </wp:inline>
         </w:drawing>
       </w:r>
+    </w:p>
+    <w:p>
+      <w:pPr>
+        <w:rPr>
+          <w:b/>
+          <w:bCs/>
+          <w:sz w:val="48"/>
+          <w:szCs w:val="48"/>
+        </w:rPr>
+      </w:pPr>
+      <w:r>
+        <w:rPr>
+          <w:b/>
+          <w:bCs/>
+          <w:sz w:val="48"/>
+          <w:szCs w:val="48"/>
+        </w:rPr>
+        <w:lastRenderedPageBreak/>
+        <w:t>Test Levels</w:t>
+      </w:r>
+    </w:p>
+    <w:p>
+      <w:r>
+        <w:sym w:font="Wingdings" w:char="F0E0"/>
+      </w:r>
+      <w:r>
+        <w:t xml:space="preserve"> 4 Ana test seviyesi vardır. </w:t>
+      </w:r>
+    </w:p>
+    <w:p>
+      <w:r>
+        <w:rPr>
+          <w:b/>
+          <w:bCs/>
+        </w:rPr>
+        <w:t xml:space="preserve">1) </w:t>
+      </w:r>
+      <w:r>
+        <w:rPr>
+          <w:b/>
+          <w:bCs/>
+        </w:rPr>
+        <w:t xml:space="preserve">Unit </w:t>
+      </w:r>
+      <w:r>
+        <w:rPr>
+          <w:b/>
+          <w:bCs/>
+        </w:rPr>
+        <w:t>T</w:t>
+      </w:r>
+      <w:r>
+        <w:rPr>
+          <w:b/>
+          <w:bCs/>
+        </w:rPr>
+        <w:t>est</w:t>
+      </w:r>
+      <w:r>
+        <w:rPr>
+          <w:b/>
+          <w:bCs/>
+        </w:rPr>
+        <w:t xml:space="preserve"> </w:t>
+      </w:r>
+      <w:r>
+        <w:rPr>
+          <w:b/>
+          <w:bCs/>
+        </w:rPr>
+        <w:t xml:space="preserve">– Component Test </w:t>
+      </w:r>
+      <w:r>
+        <w:rPr>
+          <w:b/>
+          <w:bCs/>
+        </w:rPr>
+        <w:t>(Birim testi</w:t>
+      </w:r>
+      <w:r>
+        <w:rPr>
+          <w:b/>
+          <w:bCs/>
+        </w:rPr>
+        <w:t xml:space="preserve"> – Modül</w:t>
+      </w:r>
+      <w:r>
+        <w:rPr>
+          <w:b/>
+          <w:bCs/>
+        </w:rPr>
+        <w:t xml:space="preserve"> </w:t>
+      </w:r>
+      <w:r>
+        <w:rPr>
+          <w:b/>
+          <w:bCs/>
+        </w:rPr>
+        <w:t>(Bileşen)</w:t>
+      </w:r>
+      <w:r>
+        <w:rPr>
+          <w:b/>
+          <w:bCs/>
+        </w:rPr>
+        <w:t xml:space="preserve"> testi</w:t>
+      </w:r>
+      <w:r>
+        <w:rPr>
+          <w:b/>
+          <w:bCs/>
+        </w:rPr>
+        <w:t>):</w:t>
+      </w:r>
+      <w:r>
+        <w:t xml:space="preserve"> Ayrı olarak test edilenleri test eder. Kod modülleri, Kod sınıfları vb.</w:t>
+      </w:r>
+      <w:r>
+        <w:t xml:space="preserve"> Çoğu zaman bu test türünden sorumlu olan kişi geliştiricidir.</w:t>
+      </w:r>
+    </w:p>
+    <w:p>
+      <w:r>
+        <w:rPr>
+          <w:b/>
+          <w:bCs/>
+        </w:rPr>
+        <w:t xml:space="preserve">2) </w:t>
+      </w:r>
+      <w:r>
+        <w:rPr>
+          <w:b/>
+          <w:bCs/>
+        </w:rPr>
+        <w:t xml:space="preserve">Integration </w:t>
+      </w:r>
+      <w:r>
+        <w:rPr>
+          <w:b/>
+          <w:bCs/>
+        </w:rPr>
+        <w:t>T</w:t>
+      </w:r>
+      <w:r>
+        <w:rPr>
+          <w:b/>
+          <w:bCs/>
+        </w:rPr>
+        <w:t>est</w:t>
+      </w:r>
+      <w:r>
+        <w:rPr>
+          <w:b/>
+          <w:bCs/>
+        </w:rPr>
+        <w:t xml:space="preserve"> (Entegrasyon testi)</w:t>
+      </w:r>
+      <w:r>
+        <w:rPr>
+          <w:b/>
+          <w:bCs/>
+        </w:rPr>
+        <w:t>:</w:t>
+      </w:r>
+      <w:r>
+        <w:t xml:space="preserve"> </w:t>
+      </w:r>
+      <w:r>
+        <w:t>Entegrasyon testi, bileşenler veya sistemler arasındaki etkileşimlere odaklanır.</w:t>
+      </w:r>
+      <w:r>
+        <w:t xml:space="preserve"> İki tür entegrasyon testi vardır.</w:t>
+      </w:r>
+      <w:r>
+        <w:t xml:space="preserve"> Bunlar Component Integration (Bileşen entegrasyon) ve System Integration (Sistem entegrasyon) testleridir.</w:t>
+      </w:r>
+      <w:r>
+        <w:t xml:space="preserve"> Bileşen entegrasyon testi, bileşenler arasındaki entegrasyona odaklanır.</w:t>
+      </w:r>
+      <w:r>
+        <w:t xml:space="preserve"> Bu test türü de geliştirici tarafından gerçekleştirilir.</w:t>
+      </w:r>
+      <w:r>
+        <w:t xml:space="preserve"> Sistem entegrasyon testi ise backend, database frontend vb sistemlerin birbirine entegre edilmesine denir</w:t>
+      </w:r>
+      <w:r>
+        <w:t>.</w:t>
+      </w:r>
+      <w:r>
+        <w:t xml:space="preserve"> Sistem entegrasyon testini, test uzmanı gerçekleştirir.</w:t>
+      </w:r>
+    </w:p>
+    <w:p>
+      <w:r>
+        <w:rPr>
+          <w:b/>
+          <w:bCs/>
+        </w:rPr>
+        <w:t xml:space="preserve">3) </w:t>
+      </w:r>
+      <w:r>
+        <w:rPr>
+          <w:b/>
+          <w:bCs/>
+        </w:rPr>
+        <w:t xml:space="preserve">System </w:t>
+      </w:r>
+      <w:r>
+        <w:rPr>
+          <w:b/>
+          <w:bCs/>
+        </w:rPr>
+        <w:t>T</w:t>
+      </w:r>
+      <w:r>
+        <w:rPr>
+          <w:b/>
+          <w:bCs/>
+        </w:rPr>
+        <w:t>est</w:t>
+      </w:r>
+      <w:r>
+        <w:rPr>
+          <w:b/>
+          <w:bCs/>
+        </w:rPr>
+        <w:t xml:space="preserve"> (Sistem testi):</w:t>
+      </w:r>
+      <w:r>
+        <w:t xml:space="preserve"> </w:t>
+      </w:r>
+      <w:r>
+        <w:t>Sistem testi, sistemi bir bütün olarak test etmeye denir.</w:t>
+      </w:r>
+      <w:r>
+        <w:t xml:space="preserve"> Bu test uzmanları için en önemli test seviyesidir.</w:t>
+      </w:r>
+      <w:r>
+        <w:t xml:space="preserve"> Bu seviyede uygulamamızı gerçek ortama benzer bir ortamda test etmeye çalışırız</w:t>
+      </w:r>
+      <w:r>
+        <w:t>.</w:t>
+      </w:r>
+      <w:r>
+        <w:t xml:space="preserve"> Sistem testi sırasında mümkün oluğunca çok hata bulmaya çalışırız. Bu test seviyesi, test uzmanının sorumluluğundadır.</w:t>
+      </w:r>
+    </w:p>
+    <w:p>
+      <w:pPr>
+        <w:pBdr>
+          <w:bottom w:val="single" w:sz="6" w:space="1" w:color="auto"/>
+        </w:pBdr>
+        <w:rPr>
+          <w:sz w:val="24"/>
+          <w:szCs w:val="24"/>
+        </w:rPr>
+      </w:pPr>
+      <w:r>
+        <w:rPr>
+          <w:b/>
+          <w:bCs/>
+        </w:rPr>
+        <w:t xml:space="preserve">4) </w:t>
+      </w:r>
+      <w:r>
+        <w:rPr>
+          <w:b/>
+          <w:bCs/>
+        </w:rPr>
+        <w:t xml:space="preserve">Acceptance </w:t>
+      </w:r>
+      <w:r>
+        <w:rPr>
+          <w:b/>
+          <w:bCs/>
+        </w:rPr>
+        <w:t>T</w:t>
+      </w:r>
+      <w:r>
+        <w:rPr>
+          <w:b/>
+          <w:bCs/>
+        </w:rPr>
+        <w:t>est</w:t>
+      </w:r>
+      <w:r>
+        <w:rPr>
+          <w:b/>
+          <w:bCs/>
+        </w:rPr>
+        <w:t xml:space="preserve"> (</w:t>
+      </w:r>
+      <w:r>
+        <w:rPr>
+          <w:b/>
+          <w:bCs/>
+        </w:rPr>
+        <w:t>Kabul testi</w:t>
+      </w:r>
+      <w:r>
+        <w:rPr>
+          <w:b/>
+          <w:bCs/>
+        </w:rPr>
+        <w:t>):</w:t>
+      </w:r>
+      <w:r>
+        <w:t xml:space="preserve"> Sistem testini gerçekleştirip hataları bulduktan sonra, kabul testini uyguluyoruz.</w:t>
+      </w:r>
+      <w:r>
+        <w:t xml:space="preserve"> Bu testin amacı</w:t>
+      </w:r>
+      <w:r>
+        <w:t xml:space="preserve">, </w:t>
+      </w:r>
+      <w:r>
+        <w:t>uygulamamızın doğru performans gösterip göstermediğin</w:t>
+      </w:r>
+      <w:r>
+        <w:t>den emin olmaktır</w:t>
+      </w:r>
+      <w:r>
+        <w:rPr>
+          <w:sz w:val="24"/>
+          <w:szCs w:val="24"/>
+        </w:rPr>
+        <w:t>.</w:t>
+      </w:r>
+      <w:r>
+        <w:rPr>
+          <w:sz w:val="24"/>
+          <w:szCs w:val="24"/>
+        </w:rPr>
+        <w:t xml:space="preserve"> Hata bulmak bu test seviyesinin ana amacı değildir.</w:t>
+      </w:r>
+      <w:r>
+        <w:rPr>
+          <w:sz w:val="24"/>
+          <w:szCs w:val="24"/>
+        </w:rPr>
+        <w:t xml:space="preserve"> Bu test seviyesi, çoğu zaman kullanıcılar ve paydaşlar tarafından yapılır.</w:t>
+      </w:r>
+      <w:r>
+        <w:rPr>
+          <w:sz w:val="24"/>
+          <w:szCs w:val="24"/>
+        </w:rPr>
+        <w:t xml:space="preserve"> Alpha (Alfa) testi ve Beta testi olarak adlandırılan bir kabul testimiz vardır.</w:t>
+      </w:r>
+      <w:r>
+        <w:rPr>
+          <w:sz w:val="24"/>
+          <w:szCs w:val="24"/>
+        </w:rPr>
+        <w:t xml:space="preserve"> Alfa testi, müşterileri şirkete getirdiğimiz ve tesislerimizde test etmelerini sağladığımız anlamına gelir.</w:t>
+      </w:r>
+      <w:r>
+        <w:rPr>
+          <w:sz w:val="24"/>
+          <w:szCs w:val="24"/>
+        </w:rPr>
+        <w:t xml:space="preserve"> Beta testi ise müşterilerimizin uygul</w:t>
+      </w:r>
+      <w:r>
+        <w:rPr>
+          <w:sz w:val="24"/>
+          <w:szCs w:val="24"/>
+        </w:rPr>
+        <w:t>a</w:t>
+      </w:r>
+      <w:r>
+        <w:rPr>
+          <w:sz w:val="24"/>
+          <w:szCs w:val="24"/>
+        </w:rPr>
+        <w:t>mamızı kendi evlerinde test etmeleri</w:t>
+      </w:r>
+      <w:r>
+        <w:rPr>
+          <w:sz w:val="24"/>
+          <w:szCs w:val="24"/>
+        </w:rPr>
+        <w:t>ni sağladığımız anlamına gelir.</w:t>
+      </w:r>
+    </w:p>
+    <w:p>
+      <w:pPr>
+        <w:rPr>
+          <w:sz w:val="24"/>
+          <w:szCs w:val="24"/>
+        </w:rPr>
+      </w:pPr>
+      <w:r>
+        <w:rPr>
+          <w:sz w:val="24"/>
+          <w:szCs w:val="24"/>
+        </w:rPr>
+        <w:t>Testing Types</w:t>
+      </w:r>
+    </w:p>
+    <w:p>
+      <w:pPr>
+        <w:rPr>
+          <w:sz w:val="24"/>
+          <w:szCs w:val="24"/>
+        </w:rPr>
+      </w:pPr>
     </w:p>
     <w:sectPr>
       <w:pgSz w:w="11906" w:h="16838"/>
@@ -2024,6 +2472,7 @@
   <w:style w:type="character" w:default="1" w:styleId="VarsaylanParagrafYazTipi">
     <w:name w:val="Default Paragraph Font"/>
     <w:uiPriority w:val="1"/>
+    <w:semiHidden/>
     <w:unhideWhenUsed/>
   </w:style>
   <w:style w:type="table" w:default="1" w:styleId="NormalTablo">

</xml_diff>